<commit_message>
maxpooling 적용, cnn 구조 완성
</commit_message>
<xml_diff>
--- a/딥러닝 이미지 분류.docx
+++ b/딥러닝 이미지 분류.docx
@@ -14041,6 +14041,1878 @@
           <w:shd w:val="clear" w:color="auto" w:fill="FFFFFF"/>
         </w:rPr>
       </w:pPr>
+    </w:p>
+    <w:p>
+      <w:pPr>
+        <w:rPr>
+          <w:rFonts w:ascii="Courier New" w:eastAsia="굴림" w:hAnsi="Courier New" w:cs="Courier New"/>
+          <w:color w:val="212121"/>
+          <w:kern w:val="0"/>
+          <w:sz w:val="21"/>
+          <w:szCs w:val="21"/>
+          <w:shd w:val="clear" w:color="auto" w:fill="FFFFFF"/>
+        </w:rPr>
+      </w:pPr>
+      <w:r>
+        <w:rPr>
+          <w:rFonts w:ascii="Courier New" w:eastAsia="굴림" w:hAnsi="Courier New" w:cs="Courier New"/>
+          <w:color w:val="212121"/>
+          <w:kern w:val="0"/>
+          <w:sz w:val="21"/>
+          <w:szCs w:val="21"/>
+          <w:shd w:val="clear" w:color="auto" w:fill="FFFFFF"/>
+        </w:rPr>
+        <w:lastRenderedPageBreak/>
+        <w:t>Maxpool2d</w:t>
+      </w:r>
+    </w:p>
+    <w:p>
+      <w:pPr>
+        <w:rPr>
+          <w:rFonts w:ascii="Courier New" w:eastAsia="굴림" w:hAnsi="Courier New" w:cs="Courier New"/>
+          <w:color w:val="212121"/>
+          <w:kern w:val="0"/>
+          <w:sz w:val="21"/>
+          <w:szCs w:val="21"/>
+          <w:shd w:val="clear" w:color="auto" w:fill="FFFFFF"/>
+        </w:rPr>
+      </w:pPr>
+      <w:proofErr w:type="spellStart"/>
+      <w:r>
+        <w:rPr>
+          <w:rFonts w:ascii="Courier New" w:eastAsia="굴림" w:hAnsi="Courier New" w:cs="Courier New" w:hint="eastAsia"/>
+          <w:color w:val="212121"/>
+          <w:kern w:val="0"/>
+          <w:sz w:val="21"/>
+          <w:szCs w:val="21"/>
+          <w:shd w:val="clear" w:color="auto" w:fill="FFFFFF"/>
+        </w:rPr>
+        <w:t>맵의</w:t>
+      </w:r>
+      <w:proofErr w:type="spellEnd"/>
+      <w:r>
+        <w:rPr>
+          <w:rFonts w:ascii="Courier New" w:eastAsia="굴림" w:hAnsi="Courier New" w:cs="Courier New" w:hint="eastAsia"/>
+          <w:color w:val="212121"/>
+          <w:kern w:val="0"/>
+          <w:sz w:val="21"/>
+          <w:szCs w:val="21"/>
+          <w:shd w:val="clear" w:color="auto" w:fill="FFFFFF"/>
+        </w:rPr>
+        <w:t xml:space="preserve"> </w:t>
+      </w:r>
+      <w:r>
+        <w:rPr>
+          <w:rFonts w:ascii="Courier New" w:eastAsia="굴림" w:hAnsi="Courier New" w:cs="Courier New" w:hint="eastAsia"/>
+          <w:color w:val="212121"/>
+          <w:kern w:val="0"/>
+          <w:sz w:val="21"/>
+          <w:szCs w:val="21"/>
+          <w:shd w:val="clear" w:color="auto" w:fill="FFFFFF"/>
+        </w:rPr>
+        <w:t>개수가</w:t>
+      </w:r>
+      <w:r>
+        <w:rPr>
+          <w:rFonts w:ascii="Courier New" w:eastAsia="굴림" w:hAnsi="Courier New" w:cs="Courier New" w:hint="eastAsia"/>
+          <w:color w:val="212121"/>
+          <w:kern w:val="0"/>
+          <w:sz w:val="21"/>
+          <w:szCs w:val="21"/>
+          <w:shd w:val="clear" w:color="auto" w:fill="FFFFFF"/>
+        </w:rPr>
+        <w:t xml:space="preserve"> </w:t>
+      </w:r>
+      <w:r>
+        <w:rPr>
+          <w:rFonts w:ascii="Courier New" w:eastAsia="굴림" w:hAnsi="Courier New" w:cs="Courier New" w:hint="eastAsia"/>
+          <w:color w:val="212121"/>
+          <w:kern w:val="0"/>
+          <w:sz w:val="21"/>
+          <w:szCs w:val="21"/>
+          <w:shd w:val="clear" w:color="auto" w:fill="FFFFFF"/>
+        </w:rPr>
+        <w:t>증가하면</w:t>
+      </w:r>
+      <w:r>
+        <w:rPr>
+          <w:rFonts w:ascii="Courier New" w:eastAsia="굴림" w:hAnsi="Courier New" w:cs="Courier New" w:hint="eastAsia"/>
+          <w:color w:val="212121"/>
+          <w:kern w:val="0"/>
+          <w:sz w:val="21"/>
+          <w:szCs w:val="21"/>
+          <w:shd w:val="clear" w:color="auto" w:fill="FFFFFF"/>
+        </w:rPr>
+        <w:t xml:space="preserve"> </w:t>
+      </w:r>
+      <w:r>
+        <w:rPr>
+          <w:rFonts w:ascii="Courier New" w:eastAsia="굴림" w:hAnsi="Courier New" w:cs="Courier New"/>
+          <w:color w:val="212121"/>
+          <w:kern w:val="0"/>
+          <w:sz w:val="21"/>
+          <w:szCs w:val="21"/>
+          <w:shd w:val="clear" w:color="auto" w:fill="FFFFFF"/>
+        </w:rPr>
+        <w:t>flatten</w:t>
+      </w:r>
+      <w:r>
+        <w:rPr>
+          <w:rFonts w:ascii="Courier New" w:eastAsia="굴림" w:hAnsi="Courier New" w:cs="Courier New" w:hint="eastAsia"/>
+          <w:color w:val="212121"/>
+          <w:kern w:val="0"/>
+          <w:sz w:val="21"/>
+          <w:szCs w:val="21"/>
+          <w:shd w:val="clear" w:color="auto" w:fill="FFFFFF"/>
+        </w:rPr>
+        <w:t>이후</w:t>
+      </w:r>
+      <w:r>
+        <w:rPr>
+          <w:rFonts w:ascii="Courier New" w:eastAsia="굴림" w:hAnsi="Courier New" w:cs="Courier New" w:hint="eastAsia"/>
+          <w:color w:val="212121"/>
+          <w:kern w:val="0"/>
+          <w:sz w:val="21"/>
+          <w:szCs w:val="21"/>
+          <w:shd w:val="clear" w:color="auto" w:fill="FFFFFF"/>
+        </w:rPr>
+        <w:t xml:space="preserve"> </w:t>
+      </w:r>
+      <w:r>
+        <w:rPr>
+          <w:rFonts w:ascii="Courier New" w:eastAsia="굴림" w:hAnsi="Courier New" w:cs="Courier New" w:hint="eastAsia"/>
+          <w:color w:val="212121"/>
+          <w:kern w:val="0"/>
+          <w:sz w:val="21"/>
+          <w:szCs w:val="21"/>
+          <w:shd w:val="clear" w:color="auto" w:fill="FFFFFF"/>
+        </w:rPr>
+        <w:t>입력으로</w:t>
+      </w:r>
+      <w:r>
+        <w:rPr>
+          <w:rFonts w:ascii="Courier New" w:eastAsia="굴림" w:hAnsi="Courier New" w:cs="Courier New" w:hint="eastAsia"/>
+          <w:color w:val="212121"/>
+          <w:kern w:val="0"/>
+          <w:sz w:val="21"/>
+          <w:szCs w:val="21"/>
+          <w:shd w:val="clear" w:color="auto" w:fill="FFFFFF"/>
+        </w:rPr>
+        <w:t xml:space="preserve"> </w:t>
+      </w:r>
+      <w:r>
+        <w:rPr>
+          <w:rFonts w:ascii="Courier New" w:eastAsia="굴림" w:hAnsi="Courier New" w:cs="Courier New" w:hint="eastAsia"/>
+          <w:color w:val="212121"/>
+          <w:kern w:val="0"/>
+          <w:sz w:val="21"/>
+          <w:szCs w:val="21"/>
+          <w:shd w:val="clear" w:color="auto" w:fill="FFFFFF"/>
+        </w:rPr>
+        <w:t>들어갈</w:t>
+      </w:r>
+      <w:r>
+        <w:rPr>
+          <w:rFonts w:ascii="Courier New" w:eastAsia="굴림" w:hAnsi="Courier New" w:cs="Courier New" w:hint="eastAsia"/>
+          <w:color w:val="212121"/>
+          <w:kern w:val="0"/>
+          <w:sz w:val="21"/>
+          <w:szCs w:val="21"/>
+          <w:shd w:val="clear" w:color="auto" w:fill="FFFFFF"/>
+        </w:rPr>
+        <w:t xml:space="preserve"> </w:t>
+      </w:r>
+      <w:proofErr w:type="spellStart"/>
+      <w:r>
+        <w:rPr>
+          <w:rFonts w:ascii="Courier New" w:eastAsia="굴림" w:hAnsi="Courier New" w:cs="Courier New"/>
+          <w:color w:val="212121"/>
+          <w:kern w:val="0"/>
+          <w:sz w:val="21"/>
+          <w:szCs w:val="21"/>
+          <w:shd w:val="clear" w:color="auto" w:fill="FFFFFF"/>
+        </w:rPr>
+        <w:t>colum</w:t>
+      </w:r>
+      <w:proofErr w:type="spellEnd"/>
+      <w:r>
+        <w:rPr>
+          <w:rFonts w:ascii="Courier New" w:eastAsia="굴림" w:hAnsi="Courier New" w:cs="Courier New" w:hint="eastAsia"/>
+          <w:color w:val="212121"/>
+          <w:kern w:val="0"/>
+          <w:sz w:val="21"/>
+          <w:szCs w:val="21"/>
+          <w:shd w:val="clear" w:color="auto" w:fill="FFFFFF"/>
+        </w:rPr>
+        <w:t>수가</w:t>
+      </w:r>
+      <w:r>
+        <w:rPr>
+          <w:rFonts w:ascii="Courier New" w:eastAsia="굴림" w:hAnsi="Courier New" w:cs="Courier New" w:hint="eastAsia"/>
+          <w:color w:val="212121"/>
+          <w:kern w:val="0"/>
+          <w:sz w:val="21"/>
+          <w:szCs w:val="21"/>
+          <w:shd w:val="clear" w:color="auto" w:fill="FFFFFF"/>
+        </w:rPr>
+        <w:t xml:space="preserve"> </w:t>
+      </w:r>
+      <w:r>
+        <w:rPr>
+          <w:rFonts w:ascii="Courier New" w:eastAsia="굴림" w:hAnsi="Courier New" w:cs="Courier New" w:hint="eastAsia"/>
+          <w:color w:val="212121"/>
+          <w:kern w:val="0"/>
+          <w:sz w:val="21"/>
+          <w:szCs w:val="21"/>
+          <w:shd w:val="clear" w:color="auto" w:fill="FFFFFF"/>
+        </w:rPr>
+        <w:t>증가하고</w:t>
+      </w:r>
+    </w:p>
+    <w:p>
+      <w:pPr>
+        <w:rPr>
+          <w:rFonts w:ascii="Courier New" w:eastAsia="굴림" w:hAnsi="Courier New" w:cs="Courier New"/>
+          <w:color w:val="212121"/>
+          <w:kern w:val="0"/>
+          <w:sz w:val="21"/>
+          <w:szCs w:val="21"/>
+          <w:shd w:val="clear" w:color="auto" w:fill="FFFFFF"/>
+        </w:rPr>
+      </w:pPr>
+      <w:r>
+        <w:rPr>
+          <w:rFonts w:ascii="Courier New" w:eastAsia="굴림" w:hAnsi="Courier New" w:cs="Courier New" w:hint="eastAsia"/>
+          <w:color w:val="212121"/>
+          <w:kern w:val="0"/>
+          <w:sz w:val="21"/>
+          <w:szCs w:val="21"/>
+          <w:shd w:val="clear" w:color="auto" w:fill="FFFFFF"/>
+        </w:rPr>
+        <w:t>컴퓨터가</w:t>
+      </w:r>
+      <w:r>
+        <w:rPr>
+          <w:rFonts w:ascii="Courier New" w:eastAsia="굴림" w:hAnsi="Courier New" w:cs="Courier New" w:hint="eastAsia"/>
+          <w:color w:val="212121"/>
+          <w:kern w:val="0"/>
+          <w:sz w:val="21"/>
+          <w:szCs w:val="21"/>
+          <w:shd w:val="clear" w:color="auto" w:fill="FFFFFF"/>
+        </w:rPr>
+        <w:t xml:space="preserve"> </w:t>
+      </w:r>
+      <w:r>
+        <w:rPr>
+          <w:rFonts w:ascii="Courier New" w:eastAsia="굴림" w:hAnsi="Courier New" w:cs="Courier New" w:hint="eastAsia"/>
+          <w:color w:val="212121"/>
+          <w:kern w:val="0"/>
+          <w:sz w:val="21"/>
+          <w:szCs w:val="21"/>
+          <w:shd w:val="clear" w:color="auto" w:fill="FFFFFF"/>
+        </w:rPr>
+        <w:t>찾아야</w:t>
+      </w:r>
+      <w:r>
+        <w:rPr>
+          <w:rFonts w:ascii="Courier New" w:eastAsia="굴림" w:hAnsi="Courier New" w:cs="Courier New" w:hint="eastAsia"/>
+          <w:color w:val="212121"/>
+          <w:kern w:val="0"/>
+          <w:sz w:val="21"/>
+          <w:szCs w:val="21"/>
+          <w:shd w:val="clear" w:color="auto" w:fill="FFFFFF"/>
+        </w:rPr>
+        <w:t xml:space="preserve"> </w:t>
+      </w:r>
+      <w:r>
+        <w:rPr>
+          <w:rFonts w:ascii="Courier New" w:eastAsia="굴림" w:hAnsi="Courier New" w:cs="Courier New" w:hint="eastAsia"/>
+          <w:color w:val="212121"/>
+          <w:kern w:val="0"/>
+          <w:sz w:val="21"/>
+          <w:szCs w:val="21"/>
+          <w:shd w:val="clear" w:color="auto" w:fill="FFFFFF"/>
+        </w:rPr>
+        <w:t>하는</w:t>
+      </w:r>
+      <w:r>
+        <w:rPr>
+          <w:rFonts w:ascii="Courier New" w:eastAsia="굴림" w:hAnsi="Courier New" w:cs="Courier New" w:hint="eastAsia"/>
+          <w:color w:val="212121"/>
+          <w:kern w:val="0"/>
+          <w:sz w:val="21"/>
+          <w:szCs w:val="21"/>
+          <w:shd w:val="clear" w:color="auto" w:fill="FFFFFF"/>
+        </w:rPr>
+        <w:t xml:space="preserve"> </w:t>
+      </w:r>
+      <w:r>
+        <w:rPr>
+          <w:rFonts w:ascii="Courier New" w:eastAsia="굴림" w:hAnsi="Courier New" w:cs="Courier New" w:hint="eastAsia"/>
+          <w:color w:val="212121"/>
+          <w:kern w:val="0"/>
+          <w:sz w:val="21"/>
+          <w:szCs w:val="21"/>
+          <w:shd w:val="clear" w:color="auto" w:fill="FFFFFF"/>
+        </w:rPr>
+        <w:t>가중치의</w:t>
+      </w:r>
+      <w:r>
+        <w:rPr>
+          <w:rFonts w:ascii="Courier New" w:eastAsia="굴림" w:hAnsi="Courier New" w:cs="Courier New" w:hint="eastAsia"/>
+          <w:color w:val="212121"/>
+          <w:kern w:val="0"/>
+          <w:sz w:val="21"/>
+          <w:szCs w:val="21"/>
+          <w:shd w:val="clear" w:color="auto" w:fill="FFFFFF"/>
+        </w:rPr>
+        <w:t xml:space="preserve"> </w:t>
+      </w:r>
+      <w:r>
+        <w:rPr>
+          <w:rFonts w:ascii="Courier New" w:eastAsia="굴림" w:hAnsi="Courier New" w:cs="Courier New" w:hint="eastAsia"/>
+          <w:color w:val="212121"/>
+          <w:kern w:val="0"/>
+          <w:sz w:val="21"/>
+          <w:szCs w:val="21"/>
+          <w:shd w:val="clear" w:color="auto" w:fill="FFFFFF"/>
+        </w:rPr>
+        <w:t>증가를</w:t>
+      </w:r>
+      <w:r>
+        <w:rPr>
+          <w:rFonts w:ascii="Courier New" w:eastAsia="굴림" w:hAnsi="Courier New" w:cs="Courier New" w:hint="eastAsia"/>
+          <w:color w:val="212121"/>
+          <w:kern w:val="0"/>
+          <w:sz w:val="21"/>
+          <w:szCs w:val="21"/>
+          <w:shd w:val="clear" w:color="auto" w:fill="FFFFFF"/>
+        </w:rPr>
+        <w:t xml:space="preserve"> </w:t>
+      </w:r>
+      <w:r>
+        <w:rPr>
+          <w:rFonts w:ascii="Courier New" w:eastAsia="굴림" w:hAnsi="Courier New" w:cs="Courier New" w:hint="eastAsia"/>
+          <w:color w:val="212121"/>
+          <w:kern w:val="0"/>
+          <w:sz w:val="21"/>
+          <w:szCs w:val="21"/>
+          <w:shd w:val="clear" w:color="auto" w:fill="FFFFFF"/>
+        </w:rPr>
+        <w:t>의미한다</w:t>
+      </w:r>
+    </w:p>
+    <w:p>
+      <w:pPr>
+        <w:rPr>
+          <w:rFonts w:ascii="Courier New" w:eastAsia="굴림" w:hAnsi="Courier New" w:cs="Courier New"/>
+          <w:color w:val="212121"/>
+          <w:kern w:val="0"/>
+          <w:sz w:val="21"/>
+          <w:szCs w:val="21"/>
+          <w:shd w:val="clear" w:color="auto" w:fill="FFFFFF"/>
+        </w:rPr>
+      </w:pPr>
+      <w:r>
+        <w:rPr>
+          <w:rFonts w:ascii="Courier New" w:eastAsia="굴림" w:hAnsi="Courier New" w:cs="Courier New" w:hint="eastAsia"/>
+          <w:color w:val="212121"/>
+          <w:kern w:val="0"/>
+          <w:sz w:val="21"/>
+          <w:szCs w:val="21"/>
+          <w:shd w:val="clear" w:color="auto" w:fill="FFFFFF"/>
+        </w:rPr>
+        <w:t>가중치를</w:t>
+      </w:r>
+      <w:r>
+        <w:rPr>
+          <w:rFonts w:ascii="Courier New" w:eastAsia="굴림" w:hAnsi="Courier New" w:cs="Courier New" w:hint="eastAsia"/>
+          <w:color w:val="212121"/>
+          <w:kern w:val="0"/>
+          <w:sz w:val="21"/>
+          <w:szCs w:val="21"/>
+          <w:shd w:val="clear" w:color="auto" w:fill="FFFFFF"/>
+        </w:rPr>
+        <w:t xml:space="preserve"> </w:t>
+      </w:r>
+      <w:r>
+        <w:rPr>
+          <w:rFonts w:ascii="Courier New" w:eastAsia="굴림" w:hAnsi="Courier New" w:cs="Courier New" w:hint="eastAsia"/>
+          <w:color w:val="212121"/>
+          <w:kern w:val="0"/>
+          <w:sz w:val="21"/>
+          <w:szCs w:val="21"/>
+          <w:shd w:val="clear" w:color="auto" w:fill="FFFFFF"/>
+        </w:rPr>
+        <w:t>작게</w:t>
+      </w:r>
+      <w:r>
+        <w:rPr>
+          <w:rFonts w:ascii="Courier New" w:eastAsia="굴림" w:hAnsi="Courier New" w:cs="Courier New" w:hint="eastAsia"/>
+          <w:color w:val="212121"/>
+          <w:kern w:val="0"/>
+          <w:sz w:val="21"/>
+          <w:szCs w:val="21"/>
+          <w:shd w:val="clear" w:color="auto" w:fill="FFFFFF"/>
+        </w:rPr>
+        <w:t xml:space="preserve"> </w:t>
+      </w:r>
+      <w:r>
+        <w:rPr>
+          <w:rFonts w:ascii="Courier New" w:eastAsia="굴림" w:hAnsi="Courier New" w:cs="Courier New" w:hint="eastAsia"/>
+          <w:color w:val="212121"/>
+          <w:kern w:val="0"/>
+          <w:sz w:val="21"/>
+          <w:szCs w:val="21"/>
+          <w:shd w:val="clear" w:color="auto" w:fill="FFFFFF"/>
+        </w:rPr>
+        <w:t>유지하기</w:t>
+      </w:r>
+      <w:r>
+        <w:rPr>
+          <w:rFonts w:ascii="Courier New" w:eastAsia="굴림" w:hAnsi="Courier New" w:cs="Courier New" w:hint="eastAsia"/>
+          <w:color w:val="212121"/>
+          <w:kern w:val="0"/>
+          <w:sz w:val="21"/>
+          <w:szCs w:val="21"/>
+          <w:shd w:val="clear" w:color="auto" w:fill="FFFFFF"/>
+        </w:rPr>
+        <w:t xml:space="preserve"> </w:t>
+      </w:r>
+      <w:r>
+        <w:rPr>
+          <w:rFonts w:ascii="Courier New" w:eastAsia="굴림" w:hAnsi="Courier New" w:cs="Courier New" w:hint="eastAsia"/>
+          <w:color w:val="212121"/>
+          <w:kern w:val="0"/>
+          <w:sz w:val="21"/>
+          <w:szCs w:val="21"/>
+          <w:shd w:val="clear" w:color="auto" w:fill="FFFFFF"/>
+        </w:rPr>
+        <w:t>위해</w:t>
+      </w:r>
+      <w:r>
+        <w:rPr>
+          <w:rFonts w:ascii="Courier New" w:eastAsia="굴림" w:hAnsi="Courier New" w:cs="Courier New" w:hint="eastAsia"/>
+          <w:color w:val="212121"/>
+          <w:kern w:val="0"/>
+          <w:sz w:val="21"/>
+          <w:szCs w:val="21"/>
+          <w:shd w:val="clear" w:color="auto" w:fill="FFFFFF"/>
+        </w:rPr>
+        <w:t xml:space="preserve"> </w:t>
+      </w:r>
+      <w:r>
+        <w:rPr>
+          <w:rFonts w:ascii="Courier New" w:eastAsia="굴림" w:hAnsi="Courier New" w:cs="Courier New" w:hint="eastAsia"/>
+          <w:color w:val="212121"/>
+          <w:kern w:val="0"/>
+          <w:sz w:val="21"/>
+          <w:szCs w:val="21"/>
+          <w:shd w:val="clear" w:color="auto" w:fill="FFFFFF"/>
+        </w:rPr>
+        <w:t>입력으로</w:t>
+      </w:r>
+      <w:r>
+        <w:rPr>
+          <w:rFonts w:ascii="Courier New" w:eastAsia="굴림" w:hAnsi="Courier New" w:cs="Courier New" w:hint="eastAsia"/>
+          <w:color w:val="212121"/>
+          <w:kern w:val="0"/>
+          <w:sz w:val="21"/>
+          <w:szCs w:val="21"/>
+          <w:shd w:val="clear" w:color="auto" w:fill="FFFFFF"/>
+        </w:rPr>
+        <w:t xml:space="preserve"> </w:t>
+      </w:r>
+      <w:r>
+        <w:rPr>
+          <w:rFonts w:ascii="Courier New" w:eastAsia="굴림" w:hAnsi="Courier New" w:cs="Courier New" w:hint="eastAsia"/>
+          <w:color w:val="212121"/>
+          <w:kern w:val="0"/>
+          <w:sz w:val="21"/>
+          <w:szCs w:val="21"/>
+          <w:shd w:val="clear" w:color="auto" w:fill="FFFFFF"/>
+        </w:rPr>
+        <w:t>사용될</w:t>
+      </w:r>
+      <w:r>
+        <w:rPr>
+          <w:rFonts w:ascii="Courier New" w:eastAsia="굴림" w:hAnsi="Courier New" w:cs="Courier New" w:hint="eastAsia"/>
+          <w:color w:val="212121"/>
+          <w:kern w:val="0"/>
+          <w:sz w:val="21"/>
+          <w:szCs w:val="21"/>
+          <w:shd w:val="clear" w:color="auto" w:fill="FFFFFF"/>
+        </w:rPr>
+        <w:t xml:space="preserve"> </w:t>
+      </w:r>
+      <w:proofErr w:type="spellStart"/>
+      <w:r>
+        <w:rPr>
+          <w:rFonts w:ascii="Courier New" w:eastAsia="굴림" w:hAnsi="Courier New" w:cs="Courier New"/>
+          <w:color w:val="212121"/>
+          <w:kern w:val="0"/>
+          <w:sz w:val="21"/>
+          <w:szCs w:val="21"/>
+          <w:shd w:val="clear" w:color="auto" w:fill="FFFFFF"/>
+        </w:rPr>
+        <w:t>colum</w:t>
+      </w:r>
+      <w:proofErr w:type="spellEnd"/>
+      <w:r>
+        <w:rPr>
+          <w:rFonts w:ascii="Courier New" w:eastAsia="굴림" w:hAnsi="Courier New" w:cs="Courier New" w:hint="eastAsia"/>
+          <w:color w:val="212121"/>
+          <w:kern w:val="0"/>
+          <w:sz w:val="21"/>
+          <w:szCs w:val="21"/>
+          <w:shd w:val="clear" w:color="auto" w:fill="FFFFFF"/>
+        </w:rPr>
+        <w:t>수를</w:t>
+      </w:r>
+      <w:r>
+        <w:rPr>
+          <w:rFonts w:ascii="Courier New" w:eastAsia="굴림" w:hAnsi="Courier New" w:cs="Courier New" w:hint="eastAsia"/>
+          <w:color w:val="212121"/>
+          <w:kern w:val="0"/>
+          <w:sz w:val="21"/>
+          <w:szCs w:val="21"/>
+          <w:shd w:val="clear" w:color="auto" w:fill="FFFFFF"/>
+        </w:rPr>
+        <w:t xml:space="preserve"> </w:t>
+      </w:r>
+      <w:r>
+        <w:rPr>
+          <w:rFonts w:ascii="Courier New" w:eastAsia="굴림" w:hAnsi="Courier New" w:cs="Courier New" w:hint="eastAsia"/>
+          <w:color w:val="212121"/>
+          <w:kern w:val="0"/>
+          <w:sz w:val="21"/>
+          <w:szCs w:val="21"/>
+          <w:shd w:val="clear" w:color="auto" w:fill="FFFFFF"/>
+        </w:rPr>
+        <w:t>조정하기</w:t>
+      </w:r>
+      <w:r>
+        <w:rPr>
+          <w:rFonts w:ascii="Courier New" w:eastAsia="굴림" w:hAnsi="Courier New" w:cs="Courier New" w:hint="eastAsia"/>
+          <w:color w:val="212121"/>
+          <w:kern w:val="0"/>
+          <w:sz w:val="21"/>
+          <w:szCs w:val="21"/>
+          <w:shd w:val="clear" w:color="auto" w:fill="FFFFFF"/>
+        </w:rPr>
+        <w:t xml:space="preserve"> </w:t>
+      </w:r>
+      <w:r>
+        <w:rPr>
+          <w:rFonts w:ascii="Courier New" w:eastAsia="굴림" w:hAnsi="Courier New" w:cs="Courier New" w:hint="eastAsia"/>
+          <w:color w:val="212121"/>
+          <w:kern w:val="0"/>
+          <w:sz w:val="21"/>
+          <w:szCs w:val="21"/>
+          <w:shd w:val="clear" w:color="auto" w:fill="FFFFFF"/>
+        </w:rPr>
+        <w:t>위해</w:t>
+      </w:r>
+      <w:r>
+        <w:rPr>
+          <w:rFonts w:ascii="Courier New" w:eastAsia="굴림" w:hAnsi="Courier New" w:cs="Courier New" w:hint="eastAsia"/>
+          <w:color w:val="212121"/>
+          <w:kern w:val="0"/>
+          <w:sz w:val="21"/>
+          <w:szCs w:val="21"/>
+          <w:shd w:val="clear" w:color="auto" w:fill="FFFFFF"/>
+        </w:rPr>
+        <w:t xml:space="preserve"> </w:t>
+      </w:r>
+      <w:r>
+        <w:rPr>
+          <w:rFonts w:ascii="Courier New" w:eastAsia="굴림" w:hAnsi="Courier New" w:cs="Courier New" w:hint="eastAsia"/>
+          <w:color w:val="212121"/>
+          <w:kern w:val="0"/>
+          <w:sz w:val="21"/>
+          <w:szCs w:val="21"/>
+          <w:shd w:val="clear" w:color="auto" w:fill="FFFFFF"/>
+        </w:rPr>
+        <w:t>사용한다</w:t>
+      </w:r>
+      <w:r>
+        <w:rPr>
+          <w:rFonts w:ascii="Courier New" w:eastAsia="굴림" w:hAnsi="Courier New" w:cs="Courier New" w:hint="eastAsia"/>
+          <w:color w:val="212121"/>
+          <w:kern w:val="0"/>
+          <w:sz w:val="21"/>
+          <w:szCs w:val="21"/>
+          <w:shd w:val="clear" w:color="auto" w:fill="FFFFFF"/>
+        </w:rPr>
+        <w:t>.</w:t>
+      </w:r>
+    </w:p>
+    <w:p>
+      <w:pPr>
+        <w:rPr>
+          <w:rFonts w:ascii="Courier New" w:eastAsia="굴림" w:hAnsi="Courier New" w:cs="Courier New"/>
+          <w:color w:val="212121"/>
+          <w:kern w:val="0"/>
+          <w:sz w:val="21"/>
+          <w:szCs w:val="21"/>
+          <w:shd w:val="clear" w:color="auto" w:fill="FFFFFF"/>
+        </w:rPr>
+      </w:pPr>
+    </w:p>
+    <w:p>
+      <w:pPr>
+        <w:rPr>
+          <w:rFonts w:ascii="Courier New" w:eastAsia="굴림" w:hAnsi="Courier New" w:cs="Courier New"/>
+          <w:color w:val="212121"/>
+          <w:kern w:val="0"/>
+          <w:sz w:val="21"/>
+          <w:szCs w:val="21"/>
+          <w:shd w:val="clear" w:color="auto" w:fill="FFFFFF"/>
+        </w:rPr>
+      </w:pPr>
+      <w:r>
+        <w:rPr>
+          <w:rFonts w:ascii="Courier New" w:eastAsia="굴림" w:hAnsi="Courier New" w:cs="Courier New" w:hint="eastAsia"/>
+          <w:color w:val="212121"/>
+          <w:kern w:val="0"/>
+          <w:sz w:val="21"/>
+          <w:szCs w:val="21"/>
+          <w:shd w:val="clear" w:color="auto" w:fill="FFFFFF"/>
+        </w:rPr>
+        <w:t>6</w:t>
+      </w:r>
+      <w:r>
+        <w:rPr>
+          <w:rFonts w:ascii="Courier New" w:eastAsia="굴림" w:hAnsi="Courier New" w:cs="Courier New"/>
+          <w:color w:val="212121"/>
+          <w:kern w:val="0"/>
+          <w:sz w:val="21"/>
+          <w:szCs w:val="21"/>
+          <w:shd w:val="clear" w:color="auto" w:fill="FFFFFF"/>
+        </w:rPr>
+        <w:t xml:space="preserve">,6 </w:t>
+      </w:r>
+      <w:r>
+        <w:rPr>
+          <w:rFonts w:ascii="Courier New" w:eastAsia="굴림" w:hAnsi="Courier New" w:cs="Courier New" w:hint="eastAsia"/>
+          <w:color w:val="212121"/>
+          <w:kern w:val="0"/>
+          <w:sz w:val="21"/>
+          <w:szCs w:val="21"/>
+          <w:shd w:val="clear" w:color="auto" w:fill="FFFFFF"/>
+        </w:rPr>
+        <w:t>이미지가</w:t>
+      </w:r>
+      <w:r>
+        <w:rPr>
+          <w:rFonts w:ascii="Courier New" w:eastAsia="굴림" w:hAnsi="Courier New" w:cs="Courier New" w:hint="eastAsia"/>
+          <w:color w:val="212121"/>
+          <w:kern w:val="0"/>
+          <w:sz w:val="21"/>
+          <w:szCs w:val="21"/>
+          <w:shd w:val="clear" w:color="auto" w:fill="FFFFFF"/>
+        </w:rPr>
+        <w:t xml:space="preserve"> </w:t>
+      </w:r>
+      <w:r>
+        <w:rPr>
+          <w:rFonts w:ascii="Courier New" w:eastAsia="굴림" w:hAnsi="Courier New" w:cs="Courier New" w:hint="eastAsia"/>
+          <w:color w:val="212121"/>
+          <w:kern w:val="0"/>
+          <w:sz w:val="21"/>
+          <w:szCs w:val="21"/>
+          <w:shd w:val="clear" w:color="auto" w:fill="FFFFFF"/>
+        </w:rPr>
+        <w:t>있다고</w:t>
+      </w:r>
+      <w:r>
+        <w:rPr>
+          <w:rFonts w:ascii="Courier New" w:eastAsia="굴림" w:hAnsi="Courier New" w:cs="Courier New" w:hint="eastAsia"/>
+          <w:color w:val="212121"/>
+          <w:kern w:val="0"/>
+          <w:sz w:val="21"/>
+          <w:szCs w:val="21"/>
+          <w:shd w:val="clear" w:color="auto" w:fill="FFFFFF"/>
+        </w:rPr>
+        <w:t xml:space="preserve"> </w:t>
+      </w:r>
+      <w:r>
+        <w:rPr>
+          <w:rFonts w:ascii="Courier New" w:eastAsia="굴림" w:hAnsi="Courier New" w:cs="Courier New" w:hint="eastAsia"/>
+          <w:color w:val="212121"/>
+          <w:kern w:val="0"/>
+          <w:sz w:val="21"/>
+          <w:szCs w:val="21"/>
+          <w:shd w:val="clear" w:color="auto" w:fill="FFFFFF"/>
+        </w:rPr>
+        <w:t>할</w:t>
+      </w:r>
+      <w:r>
+        <w:rPr>
+          <w:rFonts w:ascii="Courier New" w:eastAsia="굴림" w:hAnsi="Courier New" w:cs="Courier New" w:hint="eastAsia"/>
+          <w:color w:val="212121"/>
+          <w:kern w:val="0"/>
+          <w:sz w:val="21"/>
+          <w:szCs w:val="21"/>
+          <w:shd w:val="clear" w:color="auto" w:fill="FFFFFF"/>
+        </w:rPr>
+        <w:t xml:space="preserve"> </w:t>
+      </w:r>
+      <w:r>
+        <w:rPr>
+          <w:rFonts w:ascii="Courier New" w:eastAsia="굴림" w:hAnsi="Courier New" w:cs="Courier New" w:hint="eastAsia"/>
+          <w:color w:val="212121"/>
+          <w:kern w:val="0"/>
+          <w:sz w:val="21"/>
+          <w:szCs w:val="21"/>
+          <w:shd w:val="clear" w:color="auto" w:fill="FFFFFF"/>
+        </w:rPr>
+        <w:t>때</w:t>
+      </w:r>
+      <w:r>
+        <w:rPr>
+          <w:rFonts w:ascii="Courier New" w:eastAsia="굴림" w:hAnsi="Courier New" w:cs="Courier New" w:hint="eastAsia"/>
+          <w:color w:val="212121"/>
+          <w:kern w:val="0"/>
+          <w:sz w:val="21"/>
+          <w:szCs w:val="21"/>
+          <w:shd w:val="clear" w:color="auto" w:fill="FFFFFF"/>
+        </w:rPr>
+        <w:t xml:space="preserve"> </w:t>
+      </w:r>
+      <w:r>
+        <w:rPr>
+          <w:rFonts w:ascii="Courier New" w:eastAsia="굴림" w:hAnsi="Courier New" w:cs="Courier New" w:hint="eastAsia"/>
+          <w:color w:val="212121"/>
+          <w:kern w:val="0"/>
+          <w:sz w:val="21"/>
+          <w:szCs w:val="21"/>
+          <w:shd w:val="clear" w:color="auto" w:fill="FFFFFF"/>
+        </w:rPr>
+        <w:t>영역내에서</w:t>
+      </w:r>
+      <w:r>
+        <w:rPr>
+          <w:rFonts w:ascii="Courier New" w:eastAsia="굴림" w:hAnsi="Courier New" w:cs="Courier New" w:hint="eastAsia"/>
+          <w:color w:val="212121"/>
+          <w:kern w:val="0"/>
+          <w:sz w:val="21"/>
+          <w:szCs w:val="21"/>
+          <w:shd w:val="clear" w:color="auto" w:fill="FFFFFF"/>
+        </w:rPr>
+        <w:t xml:space="preserve"> </w:t>
+      </w:r>
+      <w:r>
+        <w:rPr>
+          <w:rFonts w:ascii="Courier New" w:eastAsia="굴림" w:hAnsi="Courier New" w:cs="Courier New" w:hint="eastAsia"/>
+          <w:color w:val="212121"/>
+          <w:kern w:val="0"/>
+          <w:sz w:val="21"/>
+          <w:szCs w:val="21"/>
+          <w:shd w:val="clear" w:color="auto" w:fill="FFFFFF"/>
+        </w:rPr>
+        <w:t>가장</w:t>
+      </w:r>
+      <w:r>
+        <w:rPr>
+          <w:rFonts w:ascii="Courier New" w:eastAsia="굴림" w:hAnsi="Courier New" w:cs="Courier New" w:hint="eastAsia"/>
+          <w:color w:val="212121"/>
+          <w:kern w:val="0"/>
+          <w:sz w:val="21"/>
+          <w:szCs w:val="21"/>
+          <w:shd w:val="clear" w:color="auto" w:fill="FFFFFF"/>
+        </w:rPr>
+        <w:t xml:space="preserve"> </w:t>
+      </w:r>
+      <w:r>
+        <w:rPr>
+          <w:rFonts w:ascii="Courier New" w:eastAsia="굴림" w:hAnsi="Courier New" w:cs="Courier New" w:hint="eastAsia"/>
+          <w:color w:val="212121"/>
+          <w:kern w:val="0"/>
+          <w:sz w:val="21"/>
+          <w:szCs w:val="21"/>
+          <w:shd w:val="clear" w:color="auto" w:fill="FFFFFF"/>
+        </w:rPr>
+        <w:t>큰</w:t>
+      </w:r>
+      <w:r>
+        <w:rPr>
+          <w:rFonts w:ascii="Courier New" w:eastAsia="굴림" w:hAnsi="Courier New" w:cs="Courier New" w:hint="eastAsia"/>
+          <w:color w:val="212121"/>
+          <w:kern w:val="0"/>
+          <w:sz w:val="21"/>
+          <w:szCs w:val="21"/>
+          <w:shd w:val="clear" w:color="auto" w:fill="FFFFFF"/>
+        </w:rPr>
+        <w:t xml:space="preserve"> </w:t>
+      </w:r>
+      <w:r>
+        <w:rPr>
+          <w:rFonts w:ascii="Courier New" w:eastAsia="굴림" w:hAnsi="Courier New" w:cs="Courier New" w:hint="eastAsia"/>
+          <w:color w:val="212121"/>
+          <w:kern w:val="0"/>
+          <w:sz w:val="21"/>
+          <w:szCs w:val="21"/>
+          <w:shd w:val="clear" w:color="auto" w:fill="FFFFFF"/>
+        </w:rPr>
+        <w:t>값만</w:t>
+      </w:r>
+      <w:r>
+        <w:rPr>
+          <w:rFonts w:ascii="Courier New" w:eastAsia="굴림" w:hAnsi="Courier New" w:cs="Courier New" w:hint="eastAsia"/>
+          <w:color w:val="212121"/>
+          <w:kern w:val="0"/>
+          <w:sz w:val="21"/>
+          <w:szCs w:val="21"/>
+          <w:shd w:val="clear" w:color="auto" w:fill="FFFFFF"/>
+        </w:rPr>
+        <w:t xml:space="preserve"> </w:t>
+      </w:r>
+      <w:r>
+        <w:rPr>
+          <w:rFonts w:ascii="Courier New" w:eastAsia="굴림" w:hAnsi="Courier New" w:cs="Courier New" w:hint="eastAsia"/>
+          <w:color w:val="212121"/>
+          <w:kern w:val="0"/>
+          <w:sz w:val="21"/>
+          <w:szCs w:val="21"/>
+          <w:shd w:val="clear" w:color="auto" w:fill="FFFFFF"/>
+        </w:rPr>
+        <w:t>남겨</w:t>
+      </w:r>
+      <w:r>
+        <w:rPr>
+          <w:rFonts w:ascii="Courier New" w:eastAsia="굴림" w:hAnsi="Courier New" w:cs="Courier New" w:hint="eastAsia"/>
+          <w:color w:val="212121"/>
+          <w:kern w:val="0"/>
+          <w:sz w:val="21"/>
+          <w:szCs w:val="21"/>
+          <w:shd w:val="clear" w:color="auto" w:fill="FFFFFF"/>
+        </w:rPr>
+        <w:t xml:space="preserve"> </w:t>
+      </w:r>
+      <w:r>
+        <w:rPr>
+          <w:rFonts w:ascii="Courier New" w:eastAsia="굴림" w:hAnsi="Courier New" w:cs="Courier New"/>
+          <w:color w:val="212121"/>
+          <w:kern w:val="0"/>
+          <w:sz w:val="21"/>
+          <w:szCs w:val="21"/>
+          <w:shd w:val="clear" w:color="auto" w:fill="FFFFFF"/>
+        </w:rPr>
+        <w:t>3,3</w:t>
+      </w:r>
+      <w:r>
+        <w:rPr>
+          <w:rFonts w:ascii="Courier New" w:eastAsia="굴림" w:hAnsi="Courier New" w:cs="Courier New" w:hint="eastAsia"/>
+          <w:color w:val="212121"/>
+          <w:kern w:val="0"/>
+          <w:sz w:val="21"/>
+          <w:szCs w:val="21"/>
+          <w:shd w:val="clear" w:color="auto" w:fill="FFFFFF"/>
+        </w:rPr>
+        <w:t>이미지로</w:t>
+      </w:r>
+      <w:r>
+        <w:rPr>
+          <w:rFonts w:ascii="Courier New" w:eastAsia="굴림" w:hAnsi="Courier New" w:cs="Courier New" w:hint="eastAsia"/>
+          <w:color w:val="212121"/>
+          <w:kern w:val="0"/>
+          <w:sz w:val="21"/>
+          <w:szCs w:val="21"/>
+          <w:shd w:val="clear" w:color="auto" w:fill="FFFFFF"/>
+        </w:rPr>
+        <w:t xml:space="preserve"> </w:t>
+      </w:r>
+      <w:r>
+        <w:rPr>
+          <w:rFonts w:ascii="Courier New" w:eastAsia="굴림" w:hAnsi="Courier New" w:cs="Courier New" w:hint="eastAsia"/>
+          <w:color w:val="212121"/>
+          <w:kern w:val="0"/>
+          <w:sz w:val="21"/>
+          <w:szCs w:val="21"/>
+          <w:shd w:val="clear" w:color="auto" w:fill="FFFFFF"/>
+        </w:rPr>
+        <w:t>만드는</w:t>
+      </w:r>
+      <w:r>
+        <w:rPr>
+          <w:rFonts w:ascii="Courier New" w:eastAsia="굴림" w:hAnsi="Courier New" w:cs="Courier New" w:hint="eastAsia"/>
+          <w:color w:val="212121"/>
+          <w:kern w:val="0"/>
+          <w:sz w:val="21"/>
+          <w:szCs w:val="21"/>
+          <w:shd w:val="clear" w:color="auto" w:fill="FFFFFF"/>
+        </w:rPr>
+        <w:t xml:space="preserve"> </w:t>
+      </w:r>
+      <w:r>
+        <w:rPr>
+          <w:rFonts w:ascii="Courier New" w:eastAsia="굴림" w:hAnsi="Courier New" w:cs="Courier New" w:hint="eastAsia"/>
+          <w:color w:val="212121"/>
+          <w:kern w:val="0"/>
+          <w:sz w:val="21"/>
+          <w:szCs w:val="21"/>
+          <w:shd w:val="clear" w:color="auto" w:fill="FFFFFF"/>
+        </w:rPr>
+        <w:t>것이다</w:t>
+      </w:r>
+      <w:r>
+        <w:rPr>
+          <w:rFonts w:ascii="Courier New" w:eastAsia="굴림" w:hAnsi="Courier New" w:cs="Courier New" w:hint="eastAsia"/>
+          <w:color w:val="212121"/>
+          <w:kern w:val="0"/>
+          <w:sz w:val="21"/>
+          <w:szCs w:val="21"/>
+          <w:shd w:val="clear" w:color="auto" w:fill="FFFFFF"/>
+        </w:rPr>
+        <w:t>.</w:t>
+      </w:r>
+    </w:p>
+    <w:p>
+      <w:pPr>
+        <w:rPr>
+          <w:rFonts w:ascii="Courier New" w:eastAsia="굴림" w:hAnsi="Courier New" w:cs="Courier New"/>
+          <w:color w:val="212121"/>
+          <w:kern w:val="0"/>
+          <w:sz w:val="21"/>
+          <w:szCs w:val="21"/>
+          <w:shd w:val="clear" w:color="auto" w:fill="FFFFFF"/>
+        </w:rPr>
+      </w:pPr>
+    </w:p>
+    <w:p>
+      <w:pPr>
+        <w:rPr>
+          <w:rFonts w:ascii="Courier New" w:eastAsia="굴림" w:hAnsi="Courier New" w:cs="Courier New"/>
+          <w:color w:val="212121"/>
+          <w:kern w:val="0"/>
+          <w:sz w:val="21"/>
+          <w:szCs w:val="21"/>
+          <w:shd w:val="clear" w:color="auto" w:fill="FFFFFF"/>
+        </w:rPr>
+      </w:pPr>
+      <w:r>
+        <w:rPr>
+          <w:rFonts w:ascii="Courier New" w:eastAsia="굴림" w:hAnsi="Courier New" w:cs="Courier New" w:hint="eastAsia"/>
+          <w:color w:val="212121"/>
+          <w:kern w:val="0"/>
+          <w:sz w:val="21"/>
+          <w:szCs w:val="21"/>
+          <w:shd w:val="clear" w:color="auto" w:fill="FFFFFF"/>
+        </w:rPr>
+        <w:t>평균값을</w:t>
+      </w:r>
+      <w:r>
+        <w:rPr>
+          <w:rFonts w:ascii="Courier New" w:eastAsia="굴림" w:hAnsi="Courier New" w:cs="Courier New" w:hint="eastAsia"/>
+          <w:color w:val="212121"/>
+          <w:kern w:val="0"/>
+          <w:sz w:val="21"/>
+          <w:szCs w:val="21"/>
+          <w:shd w:val="clear" w:color="auto" w:fill="FFFFFF"/>
+        </w:rPr>
+        <w:t xml:space="preserve"> </w:t>
+      </w:r>
+      <w:r>
+        <w:rPr>
+          <w:rFonts w:ascii="Courier New" w:eastAsia="굴림" w:hAnsi="Courier New" w:cs="Courier New" w:hint="eastAsia"/>
+          <w:color w:val="212121"/>
+          <w:kern w:val="0"/>
+          <w:sz w:val="21"/>
+          <w:szCs w:val="21"/>
+          <w:shd w:val="clear" w:color="auto" w:fill="FFFFFF"/>
+        </w:rPr>
+        <w:t>남기는</w:t>
+      </w:r>
+      <w:r>
+        <w:rPr>
+          <w:rFonts w:ascii="Courier New" w:eastAsia="굴림" w:hAnsi="Courier New" w:cs="Courier New" w:hint="eastAsia"/>
+          <w:color w:val="212121"/>
+          <w:kern w:val="0"/>
+          <w:sz w:val="21"/>
+          <w:szCs w:val="21"/>
+          <w:shd w:val="clear" w:color="auto" w:fill="FFFFFF"/>
+        </w:rPr>
+        <w:t xml:space="preserve"> </w:t>
+      </w:r>
+      <w:r>
+        <w:rPr>
+          <w:rFonts w:ascii="Courier New" w:eastAsia="굴림" w:hAnsi="Courier New" w:cs="Courier New" w:hint="eastAsia"/>
+          <w:color w:val="212121"/>
+          <w:kern w:val="0"/>
+          <w:sz w:val="21"/>
+          <w:szCs w:val="21"/>
+          <w:shd w:val="clear" w:color="auto" w:fill="FFFFFF"/>
+        </w:rPr>
+        <w:t>것은</w:t>
+      </w:r>
+      <w:r>
+        <w:rPr>
+          <w:rFonts w:ascii="Courier New" w:eastAsia="굴림" w:hAnsi="Courier New" w:cs="Courier New" w:hint="eastAsia"/>
+          <w:color w:val="212121"/>
+          <w:kern w:val="0"/>
+          <w:sz w:val="21"/>
+          <w:szCs w:val="21"/>
+          <w:shd w:val="clear" w:color="auto" w:fill="FFFFFF"/>
+        </w:rPr>
+        <w:t xml:space="preserve"> </w:t>
+      </w:r>
+      <w:proofErr w:type="spellStart"/>
+      <w:r>
+        <w:rPr>
+          <w:rFonts w:ascii="Courier New" w:eastAsia="굴림" w:hAnsi="Courier New" w:cs="Courier New"/>
+          <w:color w:val="212121"/>
+          <w:kern w:val="0"/>
+          <w:sz w:val="21"/>
+          <w:szCs w:val="21"/>
+          <w:shd w:val="clear" w:color="auto" w:fill="FFFFFF"/>
+        </w:rPr>
+        <w:t>averagepooling</w:t>
+      </w:r>
+      <w:proofErr w:type="spellEnd"/>
+      <w:r>
+        <w:rPr>
+          <w:rFonts w:ascii="Courier New" w:eastAsia="굴림" w:hAnsi="Courier New" w:cs="Courier New" w:hint="eastAsia"/>
+          <w:color w:val="212121"/>
+          <w:kern w:val="0"/>
+          <w:sz w:val="21"/>
+          <w:szCs w:val="21"/>
+          <w:shd w:val="clear" w:color="auto" w:fill="FFFFFF"/>
+        </w:rPr>
+        <w:t>이</w:t>
+      </w:r>
+      <w:r>
+        <w:rPr>
+          <w:rFonts w:ascii="Courier New" w:eastAsia="굴림" w:hAnsi="Courier New" w:cs="Courier New" w:hint="eastAsia"/>
+          <w:color w:val="212121"/>
+          <w:kern w:val="0"/>
+          <w:sz w:val="21"/>
+          <w:szCs w:val="21"/>
+          <w:shd w:val="clear" w:color="auto" w:fill="FFFFFF"/>
+        </w:rPr>
+        <w:t xml:space="preserve"> </w:t>
+      </w:r>
+      <w:r>
+        <w:rPr>
+          <w:rFonts w:ascii="Courier New" w:eastAsia="굴림" w:hAnsi="Courier New" w:cs="Courier New" w:hint="eastAsia"/>
+          <w:color w:val="212121"/>
+          <w:kern w:val="0"/>
+          <w:sz w:val="21"/>
+          <w:szCs w:val="21"/>
+          <w:shd w:val="clear" w:color="auto" w:fill="FFFFFF"/>
+        </w:rPr>
+        <w:t>된다</w:t>
+      </w:r>
+      <w:r>
+        <w:rPr>
+          <w:rFonts w:ascii="Courier New" w:eastAsia="굴림" w:hAnsi="Courier New" w:cs="Courier New" w:hint="eastAsia"/>
+          <w:color w:val="212121"/>
+          <w:kern w:val="0"/>
+          <w:sz w:val="21"/>
+          <w:szCs w:val="21"/>
+          <w:shd w:val="clear" w:color="auto" w:fill="FFFFFF"/>
+        </w:rPr>
+        <w:t>.</w:t>
+      </w:r>
+    </w:p>
+    <w:p>
+      <w:pPr>
+        <w:rPr>
+          <w:rFonts w:ascii="Courier New" w:eastAsia="굴림" w:hAnsi="Courier New" w:cs="Courier New"/>
+          <w:color w:val="212121"/>
+          <w:kern w:val="0"/>
+          <w:sz w:val="21"/>
+          <w:szCs w:val="21"/>
+          <w:shd w:val="clear" w:color="auto" w:fill="FFFFFF"/>
+        </w:rPr>
+      </w:pPr>
+    </w:p>
+    <w:p>
+      <w:pPr>
+        <w:rPr>
+          <w:rFonts w:ascii="Courier New" w:eastAsia="굴림" w:hAnsi="Courier New" w:cs="Courier New"/>
+          <w:color w:val="212121"/>
+          <w:kern w:val="0"/>
+          <w:sz w:val="21"/>
+          <w:szCs w:val="21"/>
+          <w:shd w:val="clear" w:color="auto" w:fill="FFFFFF"/>
+        </w:rPr>
+      </w:pPr>
+      <w:proofErr w:type="spellStart"/>
+      <w:r>
+        <w:rPr>
+          <w:rFonts w:ascii="Courier New" w:eastAsia="굴림" w:hAnsi="Courier New" w:cs="Courier New"/>
+          <w:color w:val="212121"/>
+          <w:kern w:val="0"/>
+          <w:sz w:val="21"/>
+          <w:szCs w:val="21"/>
+          <w:shd w:val="clear" w:color="auto" w:fill="FFFFFF"/>
+        </w:rPr>
+        <w:t>Maxpooling</w:t>
+      </w:r>
+      <w:proofErr w:type="spellEnd"/>
+      <w:r>
+        <w:rPr>
+          <w:rFonts w:ascii="Courier New" w:eastAsia="굴림" w:hAnsi="Courier New" w:cs="Courier New" w:hint="eastAsia"/>
+          <w:color w:val="212121"/>
+          <w:kern w:val="0"/>
+          <w:sz w:val="21"/>
+          <w:szCs w:val="21"/>
+          <w:shd w:val="clear" w:color="auto" w:fill="FFFFFF"/>
+        </w:rPr>
+        <w:t>을</w:t>
+      </w:r>
+      <w:r>
+        <w:rPr>
+          <w:rFonts w:ascii="Courier New" w:eastAsia="굴림" w:hAnsi="Courier New" w:cs="Courier New" w:hint="eastAsia"/>
+          <w:color w:val="212121"/>
+          <w:kern w:val="0"/>
+          <w:sz w:val="21"/>
+          <w:szCs w:val="21"/>
+          <w:shd w:val="clear" w:color="auto" w:fill="FFFFFF"/>
+        </w:rPr>
+        <w:t xml:space="preserve"> </w:t>
+      </w:r>
+      <w:r>
+        <w:rPr>
+          <w:rFonts w:ascii="Courier New" w:eastAsia="굴림" w:hAnsi="Courier New" w:cs="Courier New" w:hint="eastAsia"/>
+          <w:color w:val="212121"/>
+          <w:kern w:val="0"/>
+          <w:sz w:val="21"/>
+          <w:szCs w:val="21"/>
+          <w:shd w:val="clear" w:color="auto" w:fill="FFFFFF"/>
+        </w:rPr>
+        <w:t>쓰는</w:t>
+      </w:r>
+      <w:r>
+        <w:rPr>
+          <w:rFonts w:ascii="Courier New" w:eastAsia="굴림" w:hAnsi="Courier New" w:cs="Courier New" w:hint="eastAsia"/>
+          <w:color w:val="212121"/>
+          <w:kern w:val="0"/>
+          <w:sz w:val="21"/>
+          <w:szCs w:val="21"/>
+          <w:shd w:val="clear" w:color="auto" w:fill="FFFFFF"/>
+        </w:rPr>
+        <w:t xml:space="preserve"> </w:t>
+      </w:r>
+      <w:r>
+        <w:rPr>
+          <w:rFonts w:ascii="Courier New" w:eastAsia="굴림" w:hAnsi="Courier New" w:cs="Courier New" w:hint="eastAsia"/>
+          <w:color w:val="212121"/>
+          <w:kern w:val="0"/>
+          <w:sz w:val="21"/>
+          <w:szCs w:val="21"/>
+          <w:shd w:val="clear" w:color="auto" w:fill="FFFFFF"/>
+        </w:rPr>
+        <w:t>이유는</w:t>
+      </w:r>
+      <w:r>
+        <w:rPr>
+          <w:rFonts w:ascii="Courier New" w:eastAsia="굴림" w:hAnsi="Courier New" w:cs="Courier New" w:hint="eastAsia"/>
+          <w:color w:val="212121"/>
+          <w:kern w:val="0"/>
+          <w:sz w:val="21"/>
+          <w:szCs w:val="21"/>
+          <w:shd w:val="clear" w:color="auto" w:fill="FFFFFF"/>
+        </w:rPr>
+        <w:t xml:space="preserve"> </w:t>
+      </w:r>
+      <w:r>
+        <w:rPr>
+          <w:rFonts w:ascii="Courier New" w:eastAsia="굴림" w:hAnsi="Courier New" w:cs="Courier New" w:hint="eastAsia"/>
+          <w:color w:val="212121"/>
+          <w:kern w:val="0"/>
+          <w:sz w:val="21"/>
+          <w:szCs w:val="21"/>
+          <w:shd w:val="clear" w:color="auto" w:fill="FFFFFF"/>
+        </w:rPr>
+        <w:t>그</w:t>
+      </w:r>
+      <w:r>
+        <w:rPr>
+          <w:rFonts w:ascii="Courier New" w:eastAsia="굴림" w:hAnsi="Courier New" w:cs="Courier New" w:hint="eastAsia"/>
+          <w:color w:val="212121"/>
+          <w:kern w:val="0"/>
+          <w:sz w:val="21"/>
+          <w:szCs w:val="21"/>
+          <w:shd w:val="clear" w:color="auto" w:fill="FFFFFF"/>
+        </w:rPr>
+        <w:t xml:space="preserve"> </w:t>
+      </w:r>
+      <w:r>
+        <w:rPr>
+          <w:rFonts w:ascii="Courier New" w:eastAsia="굴림" w:hAnsi="Courier New" w:cs="Courier New" w:hint="eastAsia"/>
+          <w:color w:val="212121"/>
+          <w:kern w:val="0"/>
+          <w:sz w:val="21"/>
+          <w:szCs w:val="21"/>
+          <w:shd w:val="clear" w:color="auto" w:fill="FFFFFF"/>
+        </w:rPr>
+        <w:t>대상이</w:t>
+      </w:r>
+      <w:r>
+        <w:rPr>
+          <w:rFonts w:ascii="Courier New" w:eastAsia="굴림" w:hAnsi="Courier New" w:cs="Courier New" w:hint="eastAsia"/>
+          <w:color w:val="212121"/>
+          <w:kern w:val="0"/>
+          <w:sz w:val="21"/>
+          <w:szCs w:val="21"/>
+          <w:shd w:val="clear" w:color="auto" w:fill="FFFFFF"/>
+        </w:rPr>
+        <w:t xml:space="preserve"> </w:t>
+      </w:r>
+      <w:r>
+        <w:rPr>
+          <w:rFonts w:ascii="Courier New" w:eastAsia="굴림" w:hAnsi="Courier New" w:cs="Courier New" w:hint="eastAsia"/>
+          <w:color w:val="212121"/>
+          <w:kern w:val="0"/>
+          <w:sz w:val="21"/>
+          <w:szCs w:val="21"/>
+          <w:shd w:val="clear" w:color="auto" w:fill="FFFFFF"/>
+        </w:rPr>
+        <w:t>특징</w:t>
+      </w:r>
+      <w:r>
+        <w:rPr>
+          <w:rFonts w:ascii="Courier New" w:eastAsia="굴림" w:hAnsi="Courier New" w:cs="Courier New" w:hint="eastAsia"/>
+          <w:color w:val="212121"/>
+          <w:kern w:val="0"/>
+          <w:sz w:val="21"/>
+          <w:szCs w:val="21"/>
+          <w:shd w:val="clear" w:color="auto" w:fill="FFFFFF"/>
+        </w:rPr>
+        <w:t xml:space="preserve"> </w:t>
+      </w:r>
+      <w:proofErr w:type="spellStart"/>
+      <w:r>
+        <w:rPr>
+          <w:rFonts w:ascii="Courier New" w:eastAsia="굴림" w:hAnsi="Courier New" w:cs="Courier New" w:hint="eastAsia"/>
+          <w:color w:val="212121"/>
+          <w:kern w:val="0"/>
+          <w:sz w:val="21"/>
+          <w:szCs w:val="21"/>
+          <w:shd w:val="clear" w:color="auto" w:fill="FFFFFF"/>
+        </w:rPr>
+        <w:t>맵이기</w:t>
+      </w:r>
+      <w:proofErr w:type="spellEnd"/>
+      <w:r>
+        <w:rPr>
+          <w:rFonts w:ascii="Courier New" w:eastAsia="굴림" w:hAnsi="Courier New" w:cs="Courier New" w:hint="eastAsia"/>
+          <w:color w:val="212121"/>
+          <w:kern w:val="0"/>
+          <w:sz w:val="21"/>
+          <w:szCs w:val="21"/>
+          <w:shd w:val="clear" w:color="auto" w:fill="FFFFFF"/>
+        </w:rPr>
+        <w:t xml:space="preserve"> </w:t>
+      </w:r>
+      <w:r>
+        <w:rPr>
+          <w:rFonts w:ascii="Courier New" w:eastAsia="굴림" w:hAnsi="Courier New" w:cs="Courier New" w:hint="eastAsia"/>
+          <w:color w:val="212121"/>
+          <w:kern w:val="0"/>
+          <w:sz w:val="21"/>
+          <w:szCs w:val="21"/>
+          <w:shd w:val="clear" w:color="auto" w:fill="FFFFFF"/>
+        </w:rPr>
+        <w:t>때문이다</w:t>
+      </w:r>
+      <w:r>
+        <w:rPr>
+          <w:rFonts w:ascii="Courier New" w:eastAsia="굴림" w:hAnsi="Courier New" w:cs="Courier New" w:hint="eastAsia"/>
+          <w:color w:val="212121"/>
+          <w:kern w:val="0"/>
+          <w:sz w:val="21"/>
+          <w:szCs w:val="21"/>
+          <w:shd w:val="clear" w:color="auto" w:fill="FFFFFF"/>
+        </w:rPr>
+        <w:t>.</w:t>
+      </w:r>
+    </w:p>
+    <w:p>
+      <w:pPr>
+        <w:rPr>
+          <w:rFonts w:ascii="Courier New" w:eastAsia="굴림" w:hAnsi="Courier New" w:cs="Courier New"/>
+          <w:color w:val="212121"/>
+          <w:kern w:val="0"/>
+          <w:sz w:val="21"/>
+          <w:szCs w:val="21"/>
+          <w:shd w:val="clear" w:color="auto" w:fill="FFFFFF"/>
+        </w:rPr>
+      </w:pPr>
+      <w:r>
+        <w:rPr>
+          <w:rFonts w:ascii="Courier New" w:eastAsia="굴림" w:hAnsi="Courier New" w:cs="Courier New" w:hint="eastAsia"/>
+          <w:color w:val="212121"/>
+          <w:kern w:val="0"/>
+          <w:sz w:val="21"/>
+          <w:szCs w:val="21"/>
+          <w:shd w:val="clear" w:color="auto" w:fill="FFFFFF"/>
+        </w:rPr>
+        <w:t>값이</w:t>
+      </w:r>
+      <w:r>
+        <w:rPr>
+          <w:rFonts w:ascii="Courier New" w:eastAsia="굴림" w:hAnsi="Courier New" w:cs="Courier New" w:hint="eastAsia"/>
+          <w:color w:val="212121"/>
+          <w:kern w:val="0"/>
+          <w:sz w:val="21"/>
+          <w:szCs w:val="21"/>
+          <w:shd w:val="clear" w:color="auto" w:fill="FFFFFF"/>
+        </w:rPr>
+        <w:t xml:space="preserve"> </w:t>
+      </w:r>
+      <w:r>
+        <w:rPr>
+          <w:rFonts w:ascii="Courier New" w:eastAsia="굴림" w:hAnsi="Courier New" w:cs="Courier New" w:hint="eastAsia"/>
+          <w:color w:val="212121"/>
+          <w:kern w:val="0"/>
+          <w:sz w:val="21"/>
+          <w:szCs w:val="21"/>
+          <w:shd w:val="clear" w:color="auto" w:fill="FFFFFF"/>
+        </w:rPr>
+        <w:t>크다는</w:t>
+      </w:r>
+      <w:r>
+        <w:rPr>
+          <w:rFonts w:ascii="Courier New" w:eastAsia="굴림" w:hAnsi="Courier New" w:cs="Courier New" w:hint="eastAsia"/>
+          <w:color w:val="212121"/>
+          <w:kern w:val="0"/>
+          <w:sz w:val="21"/>
+          <w:szCs w:val="21"/>
+          <w:shd w:val="clear" w:color="auto" w:fill="FFFFFF"/>
+        </w:rPr>
+        <w:t xml:space="preserve"> </w:t>
+      </w:r>
+      <w:r>
+        <w:rPr>
+          <w:rFonts w:ascii="Courier New" w:eastAsia="굴림" w:hAnsi="Courier New" w:cs="Courier New" w:hint="eastAsia"/>
+          <w:color w:val="212121"/>
+          <w:kern w:val="0"/>
+          <w:sz w:val="21"/>
+          <w:szCs w:val="21"/>
+          <w:shd w:val="clear" w:color="auto" w:fill="FFFFFF"/>
+        </w:rPr>
+        <w:t>것은</w:t>
+      </w:r>
+      <w:r>
+        <w:rPr>
+          <w:rFonts w:ascii="Courier New" w:eastAsia="굴림" w:hAnsi="Courier New" w:cs="Courier New" w:hint="eastAsia"/>
+          <w:color w:val="212121"/>
+          <w:kern w:val="0"/>
+          <w:sz w:val="21"/>
+          <w:szCs w:val="21"/>
+          <w:shd w:val="clear" w:color="auto" w:fill="FFFFFF"/>
+        </w:rPr>
+        <w:t xml:space="preserve"> </w:t>
+      </w:r>
+      <w:r>
+        <w:rPr>
+          <w:rFonts w:ascii="Courier New" w:eastAsia="굴림" w:hAnsi="Courier New" w:cs="Courier New" w:hint="eastAsia"/>
+          <w:color w:val="212121"/>
+          <w:kern w:val="0"/>
+          <w:sz w:val="21"/>
+          <w:szCs w:val="21"/>
+          <w:shd w:val="clear" w:color="auto" w:fill="FFFFFF"/>
+        </w:rPr>
+        <w:t>그</w:t>
+      </w:r>
+      <w:r>
+        <w:rPr>
+          <w:rFonts w:ascii="Courier New" w:eastAsia="굴림" w:hAnsi="Courier New" w:cs="Courier New" w:hint="eastAsia"/>
+          <w:color w:val="212121"/>
+          <w:kern w:val="0"/>
+          <w:sz w:val="21"/>
+          <w:szCs w:val="21"/>
+          <w:shd w:val="clear" w:color="auto" w:fill="FFFFFF"/>
+        </w:rPr>
+        <w:t xml:space="preserve"> </w:t>
+      </w:r>
+      <w:r>
+        <w:rPr>
+          <w:rFonts w:ascii="Courier New" w:eastAsia="굴림" w:hAnsi="Courier New" w:cs="Courier New" w:hint="eastAsia"/>
+          <w:color w:val="212121"/>
+          <w:kern w:val="0"/>
+          <w:sz w:val="21"/>
+          <w:szCs w:val="21"/>
+          <w:shd w:val="clear" w:color="auto" w:fill="FFFFFF"/>
+        </w:rPr>
+        <w:t>특징이</w:t>
+      </w:r>
+      <w:r>
+        <w:rPr>
+          <w:rFonts w:ascii="Courier New" w:eastAsia="굴림" w:hAnsi="Courier New" w:cs="Courier New" w:hint="eastAsia"/>
+          <w:color w:val="212121"/>
+          <w:kern w:val="0"/>
+          <w:sz w:val="21"/>
+          <w:szCs w:val="21"/>
+          <w:shd w:val="clear" w:color="auto" w:fill="FFFFFF"/>
+        </w:rPr>
+        <w:t xml:space="preserve"> </w:t>
+      </w:r>
+      <w:r>
+        <w:rPr>
+          <w:rFonts w:ascii="Courier New" w:eastAsia="굴림" w:hAnsi="Courier New" w:cs="Courier New" w:hint="eastAsia"/>
+          <w:color w:val="212121"/>
+          <w:kern w:val="0"/>
+          <w:sz w:val="21"/>
+          <w:szCs w:val="21"/>
+          <w:shd w:val="clear" w:color="auto" w:fill="FFFFFF"/>
+        </w:rPr>
+        <w:t>많이</w:t>
+      </w:r>
+      <w:r>
+        <w:rPr>
+          <w:rFonts w:ascii="Courier New" w:eastAsia="굴림" w:hAnsi="Courier New" w:cs="Courier New" w:hint="eastAsia"/>
+          <w:color w:val="212121"/>
+          <w:kern w:val="0"/>
+          <w:sz w:val="21"/>
+          <w:szCs w:val="21"/>
+          <w:shd w:val="clear" w:color="auto" w:fill="FFFFFF"/>
+        </w:rPr>
+        <w:t xml:space="preserve"> </w:t>
+      </w:r>
+      <w:r>
+        <w:rPr>
+          <w:rFonts w:ascii="Courier New" w:eastAsia="굴림" w:hAnsi="Courier New" w:cs="Courier New" w:hint="eastAsia"/>
+          <w:color w:val="212121"/>
+          <w:kern w:val="0"/>
+          <w:sz w:val="21"/>
+          <w:szCs w:val="21"/>
+          <w:shd w:val="clear" w:color="auto" w:fill="FFFFFF"/>
+        </w:rPr>
+        <w:t>나타난</w:t>
+      </w:r>
+      <w:r>
+        <w:rPr>
+          <w:rFonts w:ascii="Courier New" w:eastAsia="굴림" w:hAnsi="Courier New" w:cs="Courier New" w:hint="eastAsia"/>
+          <w:color w:val="212121"/>
+          <w:kern w:val="0"/>
+          <w:sz w:val="21"/>
+          <w:szCs w:val="21"/>
+          <w:shd w:val="clear" w:color="auto" w:fill="FFFFFF"/>
+        </w:rPr>
+        <w:t xml:space="preserve"> </w:t>
+      </w:r>
+      <w:r>
+        <w:rPr>
+          <w:rFonts w:ascii="Courier New" w:eastAsia="굴림" w:hAnsi="Courier New" w:cs="Courier New" w:hint="eastAsia"/>
+          <w:color w:val="212121"/>
+          <w:kern w:val="0"/>
+          <w:sz w:val="21"/>
+          <w:szCs w:val="21"/>
+          <w:shd w:val="clear" w:color="auto" w:fill="FFFFFF"/>
+        </w:rPr>
+        <w:t>부분이기</w:t>
+      </w:r>
+      <w:r>
+        <w:rPr>
+          <w:rFonts w:ascii="Courier New" w:eastAsia="굴림" w:hAnsi="Courier New" w:cs="Courier New" w:hint="eastAsia"/>
+          <w:color w:val="212121"/>
+          <w:kern w:val="0"/>
+          <w:sz w:val="21"/>
+          <w:szCs w:val="21"/>
+          <w:shd w:val="clear" w:color="auto" w:fill="FFFFFF"/>
+        </w:rPr>
+        <w:t xml:space="preserve"> </w:t>
+      </w:r>
+      <w:r>
+        <w:rPr>
+          <w:rFonts w:ascii="Courier New" w:eastAsia="굴림" w:hAnsi="Courier New" w:cs="Courier New" w:hint="eastAsia"/>
+          <w:color w:val="212121"/>
+          <w:kern w:val="0"/>
+          <w:sz w:val="21"/>
+          <w:szCs w:val="21"/>
+          <w:shd w:val="clear" w:color="auto" w:fill="FFFFFF"/>
+        </w:rPr>
+        <w:t>때문이다</w:t>
+      </w:r>
+      <w:r>
+        <w:rPr>
+          <w:rFonts w:ascii="Courier New" w:eastAsia="굴림" w:hAnsi="Courier New" w:cs="Courier New" w:hint="eastAsia"/>
+          <w:color w:val="212121"/>
+          <w:kern w:val="0"/>
+          <w:sz w:val="21"/>
+          <w:szCs w:val="21"/>
+          <w:shd w:val="clear" w:color="auto" w:fill="FFFFFF"/>
+        </w:rPr>
+        <w:t>.</w:t>
+      </w:r>
+    </w:p>
+    <w:p>
+      <w:pPr>
+        <w:rPr>
+          <w:rFonts w:ascii="Courier New" w:eastAsia="굴림" w:hAnsi="Courier New" w:cs="Courier New"/>
+          <w:color w:val="212121"/>
+          <w:kern w:val="0"/>
+          <w:sz w:val="21"/>
+          <w:szCs w:val="21"/>
+          <w:shd w:val="clear" w:color="auto" w:fill="FFFFFF"/>
+        </w:rPr>
+      </w:pPr>
+    </w:p>
+    <w:p>
+      <w:pPr>
+        <w:pBdr>
+          <w:bottom w:val="single" w:sz="6" w:space="1" w:color="auto"/>
+        </w:pBdr>
+        <w:rPr>
+          <w:rFonts w:ascii="Courier New" w:eastAsia="굴림" w:hAnsi="Courier New" w:cs="Courier New"/>
+          <w:color w:val="212121"/>
+          <w:kern w:val="0"/>
+          <w:sz w:val="21"/>
+          <w:szCs w:val="21"/>
+          <w:shd w:val="clear" w:color="auto" w:fill="FFFFFF"/>
+        </w:rPr>
+      </w:pPr>
+      <w:proofErr w:type="spellStart"/>
+      <w:r>
+        <w:rPr>
+          <w:rFonts w:ascii="Courier New" w:eastAsia="굴림" w:hAnsi="Courier New" w:cs="Courier New"/>
+          <w:color w:val="212121"/>
+          <w:kern w:val="0"/>
+          <w:sz w:val="21"/>
+          <w:szCs w:val="21"/>
+          <w:shd w:val="clear" w:color="auto" w:fill="FFFFFF"/>
+        </w:rPr>
+        <w:t>Convoulution</w:t>
+      </w:r>
+      <w:proofErr w:type="spellEnd"/>
+      <w:r>
+        <w:rPr>
+          <w:rFonts w:ascii="Courier New" w:eastAsia="굴림" w:hAnsi="Courier New" w:cs="Courier New" w:hint="eastAsia"/>
+          <w:color w:val="212121"/>
+          <w:kern w:val="0"/>
+          <w:sz w:val="21"/>
+          <w:szCs w:val="21"/>
+          <w:shd w:val="clear" w:color="auto" w:fill="FFFFFF"/>
+        </w:rPr>
+        <w:t>에</w:t>
+      </w:r>
+      <w:r>
+        <w:rPr>
+          <w:rFonts w:ascii="Courier New" w:eastAsia="굴림" w:hAnsi="Courier New" w:cs="Courier New" w:hint="eastAsia"/>
+          <w:color w:val="212121"/>
+          <w:kern w:val="0"/>
+          <w:sz w:val="21"/>
+          <w:szCs w:val="21"/>
+          <w:shd w:val="clear" w:color="auto" w:fill="FFFFFF"/>
+        </w:rPr>
+        <w:t xml:space="preserve"> </w:t>
+      </w:r>
+      <w:r>
+        <w:rPr>
+          <w:rFonts w:ascii="Courier New" w:eastAsia="굴림" w:hAnsi="Courier New" w:cs="Courier New" w:hint="eastAsia"/>
+          <w:color w:val="212121"/>
+          <w:kern w:val="0"/>
+          <w:sz w:val="21"/>
+          <w:szCs w:val="21"/>
+          <w:shd w:val="clear" w:color="auto" w:fill="FFFFFF"/>
+        </w:rPr>
+        <w:t>각</w:t>
+      </w:r>
+      <w:r>
+        <w:rPr>
+          <w:rFonts w:ascii="Courier New" w:eastAsia="굴림" w:hAnsi="Courier New" w:cs="Courier New" w:hint="eastAsia"/>
+          <w:color w:val="212121"/>
+          <w:kern w:val="0"/>
+          <w:sz w:val="21"/>
+          <w:szCs w:val="21"/>
+          <w:shd w:val="clear" w:color="auto" w:fill="FFFFFF"/>
+        </w:rPr>
+        <w:t xml:space="preserve"> </w:t>
+      </w:r>
+      <w:r>
+        <w:rPr>
+          <w:rFonts w:ascii="Courier New" w:eastAsia="굴림" w:hAnsi="Courier New" w:cs="Courier New" w:hint="eastAsia"/>
+          <w:color w:val="212121"/>
+          <w:kern w:val="0"/>
+          <w:sz w:val="21"/>
+          <w:szCs w:val="21"/>
+          <w:shd w:val="clear" w:color="auto" w:fill="FFFFFF"/>
+        </w:rPr>
+        <w:t>필터</w:t>
+      </w:r>
+      <w:r>
+        <w:rPr>
+          <w:rFonts w:ascii="Courier New" w:eastAsia="굴림" w:hAnsi="Courier New" w:cs="Courier New" w:hint="eastAsia"/>
+          <w:color w:val="212121"/>
+          <w:kern w:val="0"/>
+          <w:sz w:val="21"/>
+          <w:szCs w:val="21"/>
+          <w:shd w:val="clear" w:color="auto" w:fill="FFFFFF"/>
+        </w:rPr>
+        <w:t xml:space="preserve"> </w:t>
+      </w:r>
+      <w:r>
+        <w:rPr>
+          <w:rFonts w:ascii="Courier New" w:eastAsia="굴림" w:hAnsi="Courier New" w:cs="Courier New" w:hint="eastAsia"/>
+          <w:color w:val="212121"/>
+          <w:kern w:val="0"/>
+          <w:sz w:val="21"/>
+          <w:szCs w:val="21"/>
+          <w:shd w:val="clear" w:color="auto" w:fill="FFFFFF"/>
+        </w:rPr>
+        <w:t>적용이후마다</w:t>
+      </w:r>
+      <w:r>
+        <w:rPr>
+          <w:rFonts w:ascii="Courier New" w:eastAsia="굴림" w:hAnsi="Courier New" w:cs="Courier New" w:hint="eastAsia"/>
+          <w:color w:val="212121"/>
+          <w:kern w:val="0"/>
+          <w:sz w:val="21"/>
+          <w:szCs w:val="21"/>
+          <w:shd w:val="clear" w:color="auto" w:fill="FFFFFF"/>
+        </w:rPr>
+        <w:t xml:space="preserve"> </w:t>
+      </w:r>
+      <w:proofErr w:type="spellStart"/>
+      <w:r>
+        <w:rPr>
+          <w:rFonts w:ascii="Courier New" w:eastAsia="굴림" w:hAnsi="Courier New" w:cs="Courier New"/>
+          <w:color w:val="212121"/>
+          <w:kern w:val="0"/>
+          <w:sz w:val="21"/>
+          <w:szCs w:val="21"/>
+          <w:shd w:val="clear" w:color="auto" w:fill="FFFFFF"/>
+        </w:rPr>
+        <w:t>maxpooling</w:t>
+      </w:r>
+      <w:proofErr w:type="spellEnd"/>
+      <w:r>
+        <w:rPr>
+          <w:rFonts w:ascii="Courier New" w:eastAsia="굴림" w:hAnsi="Courier New" w:cs="Courier New" w:hint="eastAsia"/>
+          <w:color w:val="212121"/>
+          <w:kern w:val="0"/>
+          <w:sz w:val="21"/>
+          <w:szCs w:val="21"/>
+          <w:shd w:val="clear" w:color="auto" w:fill="FFFFFF"/>
+        </w:rPr>
+        <w:t>을</w:t>
+      </w:r>
+      <w:r>
+        <w:rPr>
+          <w:rFonts w:ascii="Courier New" w:eastAsia="굴림" w:hAnsi="Courier New" w:cs="Courier New" w:hint="eastAsia"/>
+          <w:color w:val="212121"/>
+          <w:kern w:val="0"/>
+          <w:sz w:val="21"/>
+          <w:szCs w:val="21"/>
+          <w:shd w:val="clear" w:color="auto" w:fill="FFFFFF"/>
+        </w:rPr>
+        <w:t xml:space="preserve"> </w:t>
+      </w:r>
+      <w:r>
+        <w:rPr>
+          <w:rFonts w:ascii="Courier New" w:eastAsia="굴림" w:hAnsi="Courier New" w:cs="Courier New" w:hint="eastAsia"/>
+          <w:color w:val="212121"/>
+          <w:kern w:val="0"/>
+          <w:sz w:val="21"/>
+          <w:szCs w:val="21"/>
+          <w:shd w:val="clear" w:color="auto" w:fill="FFFFFF"/>
+        </w:rPr>
+        <w:t>하는</w:t>
+      </w:r>
+      <w:r>
+        <w:rPr>
+          <w:rFonts w:ascii="Courier New" w:eastAsia="굴림" w:hAnsi="Courier New" w:cs="Courier New" w:hint="eastAsia"/>
+          <w:color w:val="212121"/>
+          <w:kern w:val="0"/>
+          <w:sz w:val="21"/>
+          <w:szCs w:val="21"/>
+          <w:shd w:val="clear" w:color="auto" w:fill="FFFFFF"/>
+        </w:rPr>
+        <w:t xml:space="preserve"> </w:t>
+      </w:r>
+      <w:proofErr w:type="gramStart"/>
+      <w:r>
+        <w:rPr>
+          <w:rFonts w:ascii="Courier New" w:eastAsia="굴림" w:hAnsi="Courier New" w:cs="Courier New" w:hint="eastAsia"/>
+          <w:color w:val="212121"/>
+          <w:kern w:val="0"/>
+          <w:sz w:val="21"/>
+          <w:szCs w:val="21"/>
+          <w:shd w:val="clear" w:color="auto" w:fill="FFFFFF"/>
+        </w:rPr>
+        <w:t>것</w:t>
+      </w:r>
+      <w:r>
+        <w:rPr>
+          <w:rFonts w:ascii="Courier New" w:eastAsia="굴림" w:hAnsi="Courier New" w:cs="Courier New" w:hint="eastAsia"/>
+          <w:color w:val="212121"/>
+          <w:kern w:val="0"/>
+          <w:sz w:val="21"/>
+          <w:szCs w:val="21"/>
+          <w:shd w:val="clear" w:color="auto" w:fill="FFFFFF"/>
+        </w:rPr>
+        <w:t xml:space="preserve"> </w:t>
+      </w:r>
+      <w:r>
+        <w:rPr>
+          <w:rFonts w:ascii="Courier New" w:eastAsia="굴림" w:hAnsi="Courier New" w:cs="Courier New" w:hint="eastAsia"/>
+          <w:color w:val="212121"/>
+          <w:kern w:val="0"/>
+          <w:sz w:val="21"/>
+          <w:szCs w:val="21"/>
+          <w:shd w:val="clear" w:color="auto" w:fill="FFFFFF"/>
+        </w:rPr>
+        <w:t>뿐이지만</w:t>
+      </w:r>
+      <w:proofErr w:type="gramEnd"/>
+      <w:r>
+        <w:rPr>
+          <w:rFonts w:ascii="Courier New" w:eastAsia="굴림" w:hAnsi="Courier New" w:cs="Courier New" w:hint="eastAsia"/>
+          <w:color w:val="212121"/>
+          <w:kern w:val="0"/>
+          <w:sz w:val="21"/>
+          <w:szCs w:val="21"/>
+          <w:shd w:val="clear" w:color="auto" w:fill="FFFFFF"/>
+        </w:rPr>
+        <w:t xml:space="preserve"> </w:t>
+      </w:r>
+      <w:r>
+        <w:rPr>
+          <w:rFonts w:ascii="Courier New" w:eastAsia="굴림" w:hAnsi="Courier New" w:cs="Courier New" w:hint="eastAsia"/>
+          <w:color w:val="212121"/>
+          <w:kern w:val="0"/>
+          <w:sz w:val="21"/>
+          <w:szCs w:val="21"/>
+          <w:shd w:val="clear" w:color="auto" w:fill="FFFFFF"/>
+        </w:rPr>
+        <w:t>가중치가</w:t>
+      </w:r>
+      <w:r>
+        <w:rPr>
+          <w:rFonts w:ascii="Courier New" w:eastAsia="굴림" w:hAnsi="Courier New" w:cs="Courier New" w:hint="eastAsia"/>
+          <w:color w:val="212121"/>
+          <w:kern w:val="0"/>
+          <w:sz w:val="21"/>
+          <w:szCs w:val="21"/>
+          <w:shd w:val="clear" w:color="auto" w:fill="FFFFFF"/>
+        </w:rPr>
+        <w:t xml:space="preserve"> </w:t>
+      </w:r>
+      <w:r>
+        <w:rPr>
+          <w:rFonts w:ascii="Courier New" w:eastAsia="굴림" w:hAnsi="Courier New" w:cs="Courier New" w:hint="eastAsia"/>
+          <w:color w:val="212121"/>
+          <w:kern w:val="0"/>
+          <w:sz w:val="21"/>
+          <w:szCs w:val="21"/>
+          <w:shd w:val="clear" w:color="auto" w:fill="FFFFFF"/>
+        </w:rPr>
+        <w:t>확연히</w:t>
+      </w:r>
+      <w:r>
+        <w:rPr>
+          <w:rFonts w:ascii="Courier New" w:eastAsia="굴림" w:hAnsi="Courier New" w:cs="Courier New" w:hint="eastAsia"/>
+          <w:color w:val="212121"/>
+          <w:kern w:val="0"/>
+          <w:sz w:val="21"/>
+          <w:szCs w:val="21"/>
+          <w:shd w:val="clear" w:color="auto" w:fill="FFFFFF"/>
+        </w:rPr>
+        <w:t xml:space="preserve"> </w:t>
+      </w:r>
+      <w:r>
+        <w:rPr>
+          <w:rFonts w:ascii="Courier New" w:eastAsia="굴림" w:hAnsi="Courier New" w:cs="Courier New" w:hint="eastAsia"/>
+          <w:color w:val="212121"/>
+          <w:kern w:val="0"/>
+          <w:sz w:val="21"/>
+          <w:szCs w:val="21"/>
+          <w:shd w:val="clear" w:color="auto" w:fill="FFFFFF"/>
+        </w:rPr>
+        <w:t>차이나는</w:t>
+      </w:r>
+      <w:r>
+        <w:rPr>
+          <w:rFonts w:ascii="Courier New" w:eastAsia="굴림" w:hAnsi="Courier New" w:cs="Courier New" w:hint="eastAsia"/>
+          <w:color w:val="212121"/>
+          <w:kern w:val="0"/>
+          <w:sz w:val="21"/>
+          <w:szCs w:val="21"/>
+          <w:shd w:val="clear" w:color="auto" w:fill="FFFFFF"/>
+        </w:rPr>
+        <w:t xml:space="preserve"> </w:t>
+      </w:r>
+      <w:r>
+        <w:rPr>
+          <w:rFonts w:ascii="Courier New" w:eastAsia="굴림" w:hAnsi="Courier New" w:cs="Courier New" w:hint="eastAsia"/>
+          <w:color w:val="212121"/>
+          <w:kern w:val="0"/>
+          <w:sz w:val="21"/>
+          <w:szCs w:val="21"/>
+          <w:shd w:val="clear" w:color="auto" w:fill="FFFFFF"/>
+        </w:rPr>
+        <w:t>것을</w:t>
+      </w:r>
+      <w:r>
+        <w:rPr>
+          <w:rFonts w:ascii="Courier New" w:eastAsia="굴림" w:hAnsi="Courier New" w:cs="Courier New" w:hint="eastAsia"/>
+          <w:color w:val="212121"/>
+          <w:kern w:val="0"/>
+          <w:sz w:val="21"/>
+          <w:szCs w:val="21"/>
+          <w:shd w:val="clear" w:color="auto" w:fill="FFFFFF"/>
+        </w:rPr>
+        <w:t xml:space="preserve"> </w:t>
+      </w:r>
+      <w:r>
+        <w:rPr>
+          <w:rFonts w:ascii="Courier New" w:eastAsia="굴림" w:hAnsi="Courier New" w:cs="Courier New" w:hint="eastAsia"/>
+          <w:color w:val="212121"/>
+          <w:kern w:val="0"/>
+          <w:sz w:val="21"/>
+          <w:szCs w:val="21"/>
+          <w:shd w:val="clear" w:color="auto" w:fill="FFFFFF"/>
+        </w:rPr>
+        <w:t>볼</w:t>
+      </w:r>
+      <w:r>
+        <w:rPr>
+          <w:rFonts w:ascii="Courier New" w:eastAsia="굴림" w:hAnsi="Courier New" w:cs="Courier New" w:hint="eastAsia"/>
+          <w:color w:val="212121"/>
+          <w:kern w:val="0"/>
+          <w:sz w:val="21"/>
+          <w:szCs w:val="21"/>
+          <w:shd w:val="clear" w:color="auto" w:fill="FFFFFF"/>
+        </w:rPr>
+        <w:t xml:space="preserve"> </w:t>
+      </w:r>
+      <w:r>
+        <w:rPr>
+          <w:rFonts w:ascii="Courier New" w:eastAsia="굴림" w:hAnsi="Courier New" w:cs="Courier New" w:hint="eastAsia"/>
+          <w:color w:val="212121"/>
+          <w:kern w:val="0"/>
+          <w:sz w:val="21"/>
+          <w:szCs w:val="21"/>
+          <w:shd w:val="clear" w:color="auto" w:fill="FFFFFF"/>
+        </w:rPr>
+        <w:t>수</w:t>
+      </w:r>
+      <w:r>
+        <w:rPr>
+          <w:rFonts w:ascii="Courier New" w:eastAsia="굴림" w:hAnsi="Courier New" w:cs="Courier New" w:hint="eastAsia"/>
+          <w:color w:val="212121"/>
+          <w:kern w:val="0"/>
+          <w:sz w:val="21"/>
+          <w:szCs w:val="21"/>
+          <w:shd w:val="clear" w:color="auto" w:fill="FFFFFF"/>
+        </w:rPr>
+        <w:t xml:space="preserve"> </w:t>
+      </w:r>
+      <w:r>
+        <w:rPr>
+          <w:rFonts w:ascii="Courier New" w:eastAsia="굴림" w:hAnsi="Courier New" w:cs="Courier New" w:hint="eastAsia"/>
+          <w:color w:val="212121"/>
+          <w:kern w:val="0"/>
+          <w:sz w:val="21"/>
+          <w:szCs w:val="21"/>
+          <w:shd w:val="clear" w:color="auto" w:fill="FFFFFF"/>
+        </w:rPr>
+        <w:t>있다</w:t>
+      </w:r>
     </w:p>
     <w:p>
       <w:pPr>

</xml_diff>